<commit_message>
better test coverage for inverted loops
</commit_message>
<xml_diff>
--- a/examples/tagInvertedLoopExample.docx
+++ b/examples/tagInvertedLoopExample.docx
@@ -3,178 +3,23 @@
 <w:document xmlns:wpc="http://schemas.microsoft.com/office/word/2010/wordprocessingCanvas" xmlns:mo="http://schemas.microsoft.com/office/mac/office/2008/main" xmlns:mc="http://schemas.openxmlformats.org/markup-compatibility/2006" xmlns:mv="urn:schemas-microsoft-com:mac:vml" xmlns:o="urn:schemas-microsoft-com:office:office" xmlns:r="http://schemas.openxmlformats.org/officeDocument/2006/relationships" xmlns:m="http://schemas.openxmlformats.org/officeDocument/2006/math" xmlns:v="urn:schemas-microsoft-com:vml" xmlns:wp14="http://schemas.microsoft.com/office/word/2010/wordprocessingDrawing" xmlns:wp="http://schemas.openxmlformats.org/drawingml/2006/wordprocessingDrawing" xmlns:w10="urn:schemas-microsoft-com:office:word" xmlns:w="http://schemas.openxmlformats.org/wordprocessingml/2006/main" xmlns:w14="http://schemas.microsoft.com/office/word/2010/wordml" xmlns:wpg="http://schemas.microsoft.com/office/word/2010/wordprocessingGroup" xmlns:wpi="http://schemas.microsoft.com/office/word/2010/wordprocessingInk" xmlns:wne="http://schemas.microsoft.com/office/word/2006/wordml" xmlns:wps="http://schemas.microsoft.com/office/word/2010/wordprocessingShape" mc:Ignorable="w14 wp14">
   <w:body>
     <w:p>
-      <w:pPr>
-        <w:pStyle w:val="Title"/>
-      </w:pPr>
-    </w:p>
-    <w:p>
-      <w:pPr>
-        <w:pStyle w:val="Title"/>
-      </w:pPr>
-    </w:p>
-    <w:p>
-      <w:pPr>
-        <w:pStyle w:val="Title"/>
-      </w:pPr>
-    </w:p>
-    <w:p>
-      <w:pPr>
-        <w:pStyle w:val="Title"/>
-      </w:pPr>
-    </w:p>
-    <w:p>
-      <w:pPr>
-        <w:pStyle w:val="Title"/>
-      </w:pPr>
-    </w:p>
-    <w:p>
-      <w:pPr>
-        <w:pStyle w:val="Title"/>
-      </w:pPr>
-    </w:p>
-    <w:p>
-      <w:pPr>
-        <w:pStyle w:val="Title"/>
-      </w:pPr>
-    </w:p>
-    <w:p>
-      <w:pPr>
-        <w:pStyle w:val="Title"/>
-      </w:pPr>
       <w:r>
-        <w:t>Votre proposition commerciale</w:t>
-      </w:r>
-    </w:p>
-    <w:p>
-      <w:pPr>
-        <w:spacing w:after="0" w:line="240" w:lineRule="auto"/>
-      </w:pPr>
-      <w:r>
-        <w:br w:type="page"/>
+        <w:t>{^products}</w:t>
       </w:r>
     </w:p>
     <w:p>
       <w:r>
-        <w:lastRenderedPageBreak/>
-        <w:t>{#offre}</w:t>
-      </w:r>
-    </w:p>
-    <w:p>
-      <w:pPr>
-        <w:pStyle w:val="Heading1"/>
-      </w:pPr>
-      <w:r>
-        <w:t>Prix</w:t>
-      </w:r>
-    </w:p>
-    <w:p/>
-    <w:p>
-      <w:r>
-        <w:t>{/offre}</w:t>
+        <w:t>No products found</w:t>
       </w:r>
     </w:p>
     <w:p>
       <w:r>
-        <w:t>{</w:t>
-      </w:r>
-      <w:r>
-        <w:t>^</w:t>
-      </w:r>
-      <w:r>
-        <w:t>offre}</w:t>
-      </w:r>
-    </w:p>
-    <w:p>
-      <w:pPr>
-        <w:pStyle w:val="Heading1"/>
-      </w:pPr>
-      <w:r>
-        <w:t>Non</w:t>
+        <w:t>{/products}</w:t>
       </w:r>
       <w:bookmarkStart w:id="0" w:name="_GoBack"/>
       <w:bookmarkEnd w:id="0"/>
     </w:p>
-    <w:p>
-      <w:r>
-        <w:rPr>
-          <w:noProof/>
-        </w:rPr>
-        <w:drawing>
-          <wp:inline distT="0" distB="0" distL="0" distR="0" wp14:anchorId="0209315D" wp14:editId="35B7726F">
-            <wp:extent cx="2371148" cy="1999323"/>
-            <wp:effectExtent l="0" t="0" r="0" b="0"/>
-            <wp:docPr id="1" name="Image 1"/>
-            <wp:cNvGraphicFramePr>
-              <a:graphicFrameLocks xmlns:a="http://schemas.openxmlformats.org/drawingml/2006/main" noChangeAspect="1"/>
-            </wp:cNvGraphicFramePr>
-            <a:graphic xmlns:a="http://schemas.openxmlformats.org/drawingml/2006/main">
-              <a:graphicData uri="http://schemas.openxmlformats.org/drawingml/2006/picture">
-                <pic:pic xmlns:pic="http://schemas.openxmlformats.org/drawingml/2006/picture">
-                  <pic:nvPicPr>
-                    <pic:cNvPr id="0" name="Image2.png"/>
-                    <pic:cNvPicPr/>
-                  </pic:nvPicPr>
-                  <pic:blipFill>
-                    <a:blip r:embed="rId9">
-                      <a:extLst>
-                        <a:ext uri="{28A0092B-C50C-407E-A947-70E740481C1C}">
-                          <a14:useLocalDpi xmlns:a14="http://schemas.microsoft.com/office/drawing/2010/main" val="0"/>
-                        </a:ext>
-                      </a:extLst>
-                    </a:blip>
-                    <a:stretch>
-                      <a:fillRect/>
-                    </a:stretch>
-                  </pic:blipFill>
-                  <pic:spPr>
-                    <a:xfrm>
-                      <a:off x="0" y="0"/>
-                      <a:ext cx="2371148" cy="1999323"/>
-                    </a:xfrm>
-                    <a:prstGeom prst="rect">
-                      <a:avLst/>
-                    </a:prstGeom>
-                  </pic:spPr>
-                </pic:pic>
-              </a:graphicData>
-            </a:graphic>
-          </wp:inline>
-        </w:drawing>
-      </w:r>
-    </w:p>
-    <w:p>
-      <w:r>
-        <w:br w:type="page"/>
-      </w:r>
-    </w:p>
-    <w:p>
-      <w:r>
-        <w:lastRenderedPageBreak/>
-        <w:t>{</w:t>
-      </w:r>
-      <w:r>
-        <w:t>/</w:t>
-      </w:r>
-      <w:r>
-        <w:t>offre}</w:t>
-      </w:r>
-    </w:p>
-    <w:p>
-      <w:r>
-        <w:t>{nom</w:t>
-      </w:r>
-      <w:r>
-        <w:t>}</w:t>
-      </w:r>
-    </w:p>
-    <w:p>
-      <w:r>
-        <w:t>{prenom}</w:t>
-      </w:r>
-    </w:p>
     <w:sectPr>
-      <w:headerReference w:type="default" r:id="rId10"/>
-      <w:footerReference w:type="default" r:id="rId11"/>
       <w:pgSz w:w="12240" w:h="15840"/>
       <w:pgMar w:top="1440" w:right="1800" w:bottom="1440" w:left="1800" w:header="720" w:footer="720" w:gutter="0"/>
       <w:cols w:space="720"/>
@@ -209,34 +54,6 @@
 </w:endnotes>
 </file>
 
-<file path=word/footer1.xml><?xml version="1.0" encoding="utf-8"?>
-<w:ftr xmlns:wpc="http://schemas.microsoft.com/office/word/2010/wordprocessingCanvas" xmlns:mo="http://schemas.microsoft.com/office/mac/office/2008/main" xmlns:mc="http://schemas.openxmlformats.org/markup-compatibility/2006" xmlns:mv="urn:schemas-microsoft-com:mac:vml" xmlns:o="urn:schemas-microsoft-com:office:office" xmlns:r="http://schemas.openxmlformats.org/officeDocument/2006/relationships" xmlns:m="http://schemas.openxmlformats.org/officeDocument/2006/math" xmlns:v="urn:schemas-microsoft-com:vml" xmlns:wp14="http://schemas.microsoft.com/office/word/2010/wordprocessingDrawing" xmlns:wp="http://schemas.openxmlformats.org/drawingml/2006/wordprocessingDrawing" xmlns:w10="urn:schemas-microsoft-com:office:word" xmlns:w="http://schemas.openxmlformats.org/wordprocessingml/2006/main" xmlns:w14="http://schemas.microsoft.com/office/word/2010/wordml" xmlns:wpg="http://schemas.microsoft.com/office/word/2010/wordprocessingGroup" xmlns:wpi="http://schemas.microsoft.com/office/word/2010/wordprocessingInk" xmlns:wne="http://schemas.microsoft.com/office/word/2006/wordml" xmlns:wps="http://schemas.microsoft.com/office/word/2010/wordprocessingShape" mc:Ignorable="w14 wp14">
-  <w:p>
-    <w:pPr>
-      <w:pStyle w:val="Footer"/>
-    </w:pPr>
-    <w:r>
-      <w:rPr>
-        <w:color w:val="FF0000"/>
-      </w:rPr>
-      <w:t>{nom}</w:t>
-    </w:r>
-    <w:r>
-      <w:ptab w:relativeTo="margin" w:alignment="center" w:leader="none"/>
-    </w:r>
-    <w:r>
-      <w:t>{prenom}</w:t>
-    </w:r>
-    <w:r>
-      <w:ptab w:relativeTo="margin" w:alignment="right" w:leader="none"/>
-    </w:r>
-    <w:r>
-      <w:t>{telephone}</w:t>
-    </w:r>
-  </w:p>
-</w:ftr>
-</file>
-
 <file path=word/footnotes.xml><?xml version="1.0" encoding="utf-8"?>
 <w:footnotes xmlns:wpc="http://schemas.microsoft.com/office/word/2010/wordprocessingCanvas" xmlns:mo="http://schemas.microsoft.com/office/mac/office/2008/main" xmlns:mc="http://schemas.openxmlformats.org/markup-compatibility/2006" xmlns:mv="urn:schemas-microsoft-com:mac:vml" xmlns:o="urn:schemas-microsoft-com:office:office" xmlns:r="http://schemas.openxmlformats.org/officeDocument/2006/relationships" xmlns:m="http://schemas.openxmlformats.org/officeDocument/2006/math" xmlns:v="urn:schemas-microsoft-com:vml" xmlns:wp14="http://schemas.microsoft.com/office/word/2010/wordprocessingDrawing" xmlns:wp="http://schemas.openxmlformats.org/drawingml/2006/wordprocessingDrawing" xmlns:w10="urn:schemas-microsoft-com:office:word" xmlns:w="http://schemas.openxmlformats.org/wordprocessingml/2006/main" xmlns:w14="http://schemas.microsoft.com/office/word/2010/wordml" xmlns:wpg="http://schemas.microsoft.com/office/word/2010/wordprocessingGroup" xmlns:wpi="http://schemas.microsoft.com/office/word/2010/wordprocessingInk" xmlns:wne="http://schemas.microsoft.com/office/word/2006/wordml" xmlns:wps="http://schemas.microsoft.com/office/word/2010/wordprocessingShape" mc:Ignorable="w14 wp14">
   <w:footnote w:type="separator" w:id="-1">
@@ -260,19 +77,6 @@
     </w:p>
   </w:footnote>
 </w:footnotes>
-</file>
-
-<file path=word/header1.xml><?xml version="1.0" encoding="utf-8"?>
-<w:hdr xmlns:wpc="http://schemas.microsoft.com/office/word/2010/wordprocessingCanvas" xmlns:mo="http://schemas.microsoft.com/office/mac/office/2008/main" xmlns:mc="http://schemas.openxmlformats.org/markup-compatibility/2006" xmlns:mv="urn:schemas-microsoft-com:mac:vml" xmlns:o="urn:schemas-microsoft-com:office:office" xmlns:r="http://schemas.openxmlformats.org/officeDocument/2006/relationships" xmlns:m="http://schemas.openxmlformats.org/officeDocument/2006/math" xmlns:v="urn:schemas-microsoft-com:vml" xmlns:wp14="http://schemas.microsoft.com/office/word/2010/wordprocessingDrawing" xmlns:wp="http://schemas.openxmlformats.org/drawingml/2006/wordprocessingDrawing" xmlns:w10="urn:schemas-microsoft-com:office:word" xmlns:w="http://schemas.openxmlformats.org/wordprocessingml/2006/main" xmlns:w14="http://schemas.microsoft.com/office/word/2010/wordml" xmlns:wpg="http://schemas.microsoft.com/office/word/2010/wordprocessingGroup" xmlns:wpi="http://schemas.microsoft.com/office/word/2010/wordprocessingInk" xmlns:wne="http://schemas.microsoft.com/office/word/2006/wordml" xmlns:wps="http://schemas.microsoft.com/office/word/2010/wordprocessingShape" mc:Ignorable="w14 wp14">
-  <w:p>
-    <w:pPr>
-      <w:pStyle w:val="Header"/>
-    </w:pPr>
-    <w:r>
-      <w:t>{nom} {prenom}</w:t>
-    </w:r>
-  </w:p>
-</w:hdr>
 </file>
 
 <file path=word/numbering.xml><?xml version="1.0" encoding="utf-8"?>
@@ -1528,7 +1332,7 @@
 </file>
 
 <file path=customXml/itemProps1.xml><?xml version="1.0" encoding="utf-8"?>
-<ds:datastoreItem xmlns:ds="http://schemas.openxmlformats.org/officeDocument/2006/customXml" ds:itemID="{A540F7B9-4608-474E-B1B0-9420C6469CB5}">
+<ds:datastoreItem xmlns:ds="http://schemas.openxmlformats.org/officeDocument/2006/customXml" ds:itemID="{28E2786B-9334-C547-A13D-9A6A7DF53384}">
   <ds:schemaRefs>
     <ds:schemaRef ds:uri="http://schemas.openxmlformats.org/officeDocument/2006/bibliography"/>
   </ds:schemaRefs>

</xml_diff>